<commit_message>
TP1 - Até o exercício 09
</commit_message>
<xml_diff>
--- a/TP1/documentos/samuel_hermany_DR4_TP1.docx
+++ b/TP1/documentos/samuel_hermany_DR4_TP1.docx
@@ -4506,13 +4506,325 @@
         <w:t>ink GitHub</w:t>
       </w:r>
     </w:p>
-    <w:p/>
     <w:p>
+      <w:hyperlink r:id="rId7" w:history="1">
+        <w:r>
+          <w:rPr>
+            <w:rStyle w:val="Hyperlink"/>
+          </w:rPr>
+          <w:t>https://github.com/faculdade-infnet/IV-2-C_sharp/tree/main/TP1</w:t>
+        </w:r>
+      </w:hyperlink>
+    </w:p>
+    <w:p>
       <w:pPr>
         <w:pStyle w:val="Ttulo1"/>
+        <w:ind w:left="426"/>
       </w:pPr>
       <w:r>
         <w:t>Exercício</w:t>
+      </w:r>
+    </w:p>
+    <w:p>
+      <w:pPr>
+        <w:pStyle w:val="Ttulo3"/>
+        <w:numPr>
+          <w:ilvl w:val="0"/>
+          <w:numId w:val="21"/>
+        </w:numPr>
+      </w:pPr>
+      <w:r>
+        <w:t xml:space="preserve">Qual a função da pasta </w:t>
+      </w:r>
+      <w:proofErr w:type="spellStart"/>
+      <w:r>
+        <w:t>Pages</w:t>
+      </w:r>
+      <w:proofErr w:type="spellEnd"/>
+      <w:r>
+        <w:t>?</w:t>
+      </w:r>
+    </w:p>
+    <w:p>
+      <w:r>
+        <w:t xml:space="preserve">Armazenadas as </w:t>
+      </w:r>
+      <w:proofErr w:type="spellStart"/>
+      <w:r>
+        <w:rPr>
+          <w:b/>
+          <w:bCs/>
+        </w:rPr>
+        <w:t>Razor</w:t>
+      </w:r>
+      <w:proofErr w:type="spellEnd"/>
+      <w:r>
+        <w:rPr>
+          <w:b/>
+          <w:bCs/>
+        </w:rPr>
+        <w:t xml:space="preserve"> </w:t>
+      </w:r>
+      <w:proofErr w:type="spellStart"/>
+      <w:r>
+        <w:rPr>
+          <w:b/>
+          <w:bCs/>
+        </w:rPr>
+        <w:t>Pages</w:t>
+      </w:r>
+      <w:proofErr w:type="spellEnd"/>
+      <w:r>
+        <w:t>, que são páginas individuais da aplicação.</w:t>
+      </w:r>
+    </w:p>
+    <w:p>
+      <w:pPr>
+        <w:pStyle w:val="Ttulo3"/>
+        <w:numPr>
+          <w:ilvl w:val="0"/>
+          <w:numId w:val="21"/>
+        </w:numPr>
+      </w:pPr>
+      <w:r>
+        <w:t xml:space="preserve">O que faz o arquivo </w:t>
+      </w:r>
+      <w:proofErr w:type="spellStart"/>
+      <w:r>
+        <w:t>Program.cs</w:t>
+      </w:r>
+      <w:proofErr w:type="spellEnd"/>
+      <w:r>
+        <w:t>?</w:t>
+      </w:r>
+    </w:p>
+    <w:p>
+      <w:r>
+        <w:t>Define e configura o host da aplicação web, suas responsabilidades:</w:t>
+      </w:r>
+    </w:p>
+    <w:p>
+      <w:r>
+        <w:t xml:space="preserve">Criar o </w:t>
+      </w:r>
+      <w:proofErr w:type="spellStart"/>
+      <w:r>
+        <w:t>builder</w:t>
+      </w:r>
+      <w:proofErr w:type="spellEnd"/>
+      <w:r>
+        <w:t xml:space="preserve"> da aplicação (</w:t>
+      </w:r>
+      <w:proofErr w:type="spellStart"/>
+      <w:r>
+        <w:t>WebApplication.CreateBuilder</w:t>
+      </w:r>
+      <w:proofErr w:type="spellEnd"/>
+      <w:r>
+        <w:t>()).</w:t>
+      </w:r>
+    </w:p>
+    <w:p>
+      <w:r>
+        <w:t xml:space="preserve">Adicionar e configurar os serviços (como </w:t>
+      </w:r>
+      <w:proofErr w:type="spellStart"/>
+      <w:r>
+        <w:t>Razor</w:t>
+      </w:r>
+      <w:proofErr w:type="spellEnd"/>
+      <w:r>
+        <w:t xml:space="preserve"> </w:t>
+      </w:r>
+      <w:proofErr w:type="spellStart"/>
+      <w:r>
+        <w:t>Pages</w:t>
+      </w:r>
+      <w:proofErr w:type="spellEnd"/>
+      <w:r>
+        <w:t>, banco de dados, etc.).</w:t>
+      </w:r>
+    </w:p>
+    <w:p>
+      <w:r>
+        <w:t>Configurar o pipeline de requisições HTTP (middleware).</w:t>
+      </w:r>
+    </w:p>
+    <w:p>
+      <w:r>
+        <w:t>Iniciar o servidor (</w:t>
+      </w:r>
+      <w:proofErr w:type="spellStart"/>
+      <w:r>
+        <w:t>app.Run</w:t>
+      </w:r>
+      <w:proofErr w:type="spellEnd"/>
+      <w:r>
+        <w:t>()).</w:t>
+      </w:r>
+    </w:p>
+    <w:p>
+      <w:pPr>
+        <w:pStyle w:val="Ttulo3"/>
+        <w:numPr>
+          <w:ilvl w:val="0"/>
+          <w:numId w:val="21"/>
+        </w:numPr>
+      </w:pPr>
+      <w:r>
+        <w:t>Onde são configurados os serviços da aplicação?</w:t>
+      </w:r>
+    </w:p>
+    <w:p>
+      <w:r>
+        <w:t xml:space="preserve">No arquivo </w:t>
+      </w:r>
+      <w:proofErr w:type="spellStart"/>
+      <w:r>
+        <w:t>Program.cs</w:t>
+      </w:r>
+      <w:proofErr w:type="spellEnd"/>
+      <w:r>
+        <w:t>, mais especificamente em:</w:t>
+      </w:r>
+      <w:r>
+        <w:br/>
+      </w:r>
+      <w:r>
+        <w:t xml:space="preserve">var </w:t>
+      </w:r>
+      <w:proofErr w:type="spellStart"/>
+      <w:r>
+        <w:t>builder</w:t>
+      </w:r>
+      <w:proofErr w:type="spellEnd"/>
+      <w:r>
+        <w:t xml:space="preserve"> = </w:t>
+      </w:r>
+      <w:proofErr w:type="spellStart"/>
+      <w:r>
+        <w:t>WebApplication.CreateBuilder</w:t>
+      </w:r>
+      <w:proofErr w:type="spellEnd"/>
+      <w:r>
+        <w:t>(</w:t>
+      </w:r>
+      <w:proofErr w:type="spellStart"/>
+      <w:r>
+        <w:t>args</w:t>
+      </w:r>
+      <w:proofErr w:type="spellEnd"/>
+      <w:r>
+        <w:t>);</w:t>
+      </w:r>
+    </w:p>
+    <w:p>
+      <w:proofErr w:type="spellStart"/>
+      <w:r>
+        <w:t>builder.Services</w:t>
+      </w:r>
+      <w:proofErr w:type="spellEnd"/>
+    </w:p>
+    <w:p>
+      <w:pPr>
+        <w:pStyle w:val="Ttulo3"/>
+        <w:numPr>
+          <w:ilvl w:val="0"/>
+          <w:numId w:val="21"/>
+        </w:numPr>
+      </w:pPr>
+      <w:r>
+        <w:t xml:space="preserve">Como é feito o roteamento de </w:t>
+      </w:r>
+      <w:proofErr w:type="spellStart"/>
+      <w:r>
+        <w:t>URLs</w:t>
+      </w:r>
+      <w:proofErr w:type="spellEnd"/>
+      <w:r>
+        <w:t>?</w:t>
+      </w:r>
+    </w:p>
+    <w:p>
+      <w:r>
+        <w:t xml:space="preserve">O roteamento é feito com base na estrutura de arquivos da pasta </w:t>
+      </w:r>
+      <w:proofErr w:type="spellStart"/>
+      <w:r>
+        <w:t>Pages</w:t>
+      </w:r>
+      <w:proofErr w:type="spellEnd"/>
+      <w:r>
+        <w:t>. Por padrão:</w:t>
+      </w:r>
+    </w:p>
+    <w:p>
+      <w:r>
+        <w:t xml:space="preserve">A URL /Index carrega o arquivo </w:t>
+      </w:r>
+      <w:proofErr w:type="spellStart"/>
+      <w:r>
+        <w:t>Pages</w:t>
+      </w:r>
+      <w:proofErr w:type="spellEnd"/>
+      <w:r>
+        <w:t>/</w:t>
+      </w:r>
+      <w:proofErr w:type="spellStart"/>
+      <w:r>
+        <w:t>Index.cshtml</w:t>
+      </w:r>
+      <w:proofErr w:type="spellEnd"/>
+      <w:r>
+        <w:t>.</w:t>
+      </w:r>
+    </w:p>
+    <w:p>
+      <w:r>
+        <w:t>Exemplo:</w:t>
+      </w:r>
+    </w:p>
+    <w:p>
+      <w:r>
+        <w:t xml:space="preserve">Um arquivo </w:t>
+      </w:r>
+      <w:proofErr w:type="spellStart"/>
+      <w:r>
+        <w:rPr>
+          <w:b/>
+          <w:bCs/>
+        </w:rPr>
+        <w:t>Pages</w:t>
+      </w:r>
+      <w:proofErr w:type="spellEnd"/>
+      <w:r>
+        <w:rPr>
+          <w:b/>
+          <w:bCs/>
+        </w:rPr>
+        <w:t>/Produtos/</w:t>
+      </w:r>
+      <w:proofErr w:type="spellStart"/>
+      <w:r>
+        <w:rPr>
+          <w:b/>
+          <w:bCs/>
+        </w:rPr>
+        <w:t>Detalhes.cshtml</w:t>
+      </w:r>
+      <w:proofErr w:type="spellEnd"/>
+      <w:r>
+        <w:t xml:space="preserve"> será acessado por </w:t>
+      </w:r>
+      <w:r>
+        <w:rPr>
+          <w:b/>
+          <w:bCs/>
+        </w:rPr>
+        <w:t>/Produtos/Detalhes</w:t>
+      </w:r>
+      <w:r>
+        <w:t>.</w:t>
       </w:r>
     </w:p>
     <w:sectPr>
@@ -4530,6 +4842,119 @@
 <file path=word/numbering.xml><?xml version="1.0" encoding="utf-8"?>
 <w:numbering xmlns:wpc="http://schemas.microsoft.com/office/word/2010/wordprocessingCanvas" xmlns:cx="http://schemas.microsoft.com/office/drawing/2014/chartex" xmlns:cx1="http://schemas.microsoft.com/office/drawing/2015/9/8/chartex" xmlns:cx2="http://schemas.microsoft.com/office/drawing/2015/10/21/chartex" xmlns:cx3="http://schemas.microsoft.com/office/drawing/2016/5/9/chartex" xmlns:cx4="http://schemas.microsoft.com/office/drawing/2016/5/10/chartex" xmlns:cx5="http://schemas.microsoft.com/office/drawing/2016/5/11/chartex" xmlns:cx6="http://schemas.microsoft.com/office/drawing/2016/5/12/chartex" xmlns:cx7="http://schemas.microsoft.com/office/drawing/2016/5/13/chartex" xmlns:cx8="http://schemas.microsoft.com/office/drawing/2016/5/14/chartex" xmlns:mc="http://schemas.openxmlformats.org/markup-compatibility/2006" xmlns:aink="http://schemas.microsoft.com/office/drawing/2016/ink" xmlns:am3d="http://schemas.microsoft.com/office/drawing/2017/model3d" xmlns:o="urn:schemas-microsoft-com:office:office" xmlns:r="http://schemas.openxmlformats.org/officeDocument/2006/relationships" xmlns:m="http://schemas.openxmlformats.org/officeDocument/2006/math" xmlns:v="urn:schemas-microsoft-com:vml" xmlns:wp14="http://schemas.microsoft.com/office/word/2010/wordprocessingDrawing" xmlns:wp="http://schemas.openxmlformats.org/drawingml/2006/wordprocessingDrawing" xmlns:w10="urn:schemas-microsoft-com:office:word" xmlns:w="http://schemas.openxmlformats.org/wordprocessingml/2006/main" xmlns:w14="http://schemas.microsoft.com/office/word/2010/wordml" xmlns:w15="http://schemas.microsoft.com/office/word/2012/wordml" xmlns:w16cex="http://schemas.microsoft.com/office/word/2018/wordml/cex" xmlns:w16cid="http://schemas.microsoft.com/office/word/2016/wordml/cid" xmlns:w16="http://schemas.microsoft.com/office/word/2018/wordml" xmlns:w16sdtdh="http://schemas.microsoft.com/office/word/2020/wordml/sdtdatahash" xmlns:w16se="http://schemas.microsoft.com/office/word/2015/wordml/symex" xmlns:wpg="http://schemas.microsoft.com/office/word/2010/wordprocessingGroup" xmlns:wpi="http://schemas.microsoft.com/office/word/2010/wordprocessingInk" xmlns:wne="http://schemas.microsoft.com/office/word/2006/wordml" xmlns:wps="http://schemas.microsoft.com/office/word/2010/wordprocessingShape" mc:Ignorable="w14 w15 w16se w16cid w16 w16cex w16sdtdh wp14">
   <w:abstractNum w:abstractNumId="0" w15:restartNumberingAfterBreak="0">
+    <w:nsid w:val="13584C19"/>
+    <w:multiLevelType w:val="hybridMultilevel"/>
+    <w:tmpl w:val="3B14DB9C"/>
+    <w:lvl w:ilvl="0" w:tplc="04160001">
+      <w:start w:val="1"/>
+      <w:numFmt w:val="bullet"/>
+      <w:lvlText w:val=""/>
+      <w:lvlJc w:val="left"/>
+      <w:pPr>
+        <w:ind w:left="720" w:hanging="360"/>
+      </w:pPr>
+      <w:rPr>
+        <w:rFonts w:ascii="Symbol" w:hAnsi="Symbol" w:hint="default"/>
+      </w:rPr>
+    </w:lvl>
+    <w:lvl w:ilvl="1" w:tplc="04160003" w:tentative="1">
+      <w:start w:val="1"/>
+      <w:numFmt w:val="bullet"/>
+      <w:lvlText w:val="o"/>
+      <w:lvlJc w:val="left"/>
+      <w:pPr>
+        <w:ind w:left="1440" w:hanging="360"/>
+      </w:pPr>
+      <w:rPr>
+        <w:rFonts w:ascii="Courier New" w:hAnsi="Courier New" w:cs="Courier New" w:hint="default"/>
+      </w:rPr>
+    </w:lvl>
+    <w:lvl w:ilvl="2" w:tplc="04160005" w:tentative="1">
+      <w:start w:val="1"/>
+      <w:numFmt w:val="bullet"/>
+      <w:lvlText w:val=""/>
+      <w:lvlJc w:val="left"/>
+      <w:pPr>
+        <w:ind w:left="2160" w:hanging="360"/>
+      </w:pPr>
+      <w:rPr>
+        <w:rFonts w:ascii="Wingdings" w:hAnsi="Wingdings" w:hint="default"/>
+      </w:rPr>
+    </w:lvl>
+    <w:lvl w:ilvl="3" w:tplc="04160001" w:tentative="1">
+      <w:start w:val="1"/>
+      <w:numFmt w:val="bullet"/>
+      <w:lvlText w:val=""/>
+      <w:lvlJc w:val="left"/>
+      <w:pPr>
+        <w:ind w:left="2880" w:hanging="360"/>
+      </w:pPr>
+      <w:rPr>
+        <w:rFonts w:ascii="Symbol" w:hAnsi="Symbol" w:hint="default"/>
+      </w:rPr>
+    </w:lvl>
+    <w:lvl w:ilvl="4" w:tplc="04160003" w:tentative="1">
+      <w:start w:val="1"/>
+      <w:numFmt w:val="bullet"/>
+      <w:lvlText w:val="o"/>
+      <w:lvlJc w:val="left"/>
+      <w:pPr>
+        <w:ind w:left="3600" w:hanging="360"/>
+      </w:pPr>
+      <w:rPr>
+        <w:rFonts w:ascii="Courier New" w:hAnsi="Courier New" w:cs="Courier New" w:hint="default"/>
+      </w:rPr>
+    </w:lvl>
+    <w:lvl w:ilvl="5" w:tplc="04160005" w:tentative="1">
+      <w:start w:val="1"/>
+      <w:numFmt w:val="bullet"/>
+      <w:lvlText w:val=""/>
+      <w:lvlJc w:val="left"/>
+      <w:pPr>
+        <w:ind w:left="4320" w:hanging="360"/>
+      </w:pPr>
+      <w:rPr>
+        <w:rFonts w:ascii="Wingdings" w:hAnsi="Wingdings" w:hint="default"/>
+      </w:rPr>
+    </w:lvl>
+    <w:lvl w:ilvl="6" w:tplc="04160001" w:tentative="1">
+      <w:start w:val="1"/>
+      <w:numFmt w:val="bullet"/>
+      <w:lvlText w:val=""/>
+      <w:lvlJc w:val="left"/>
+      <w:pPr>
+        <w:ind w:left="5040" w:hanging="360"/>
+      </w:pPr>
+      <w:rPr>
+        <w:rFonts w:ascii="Symbol" w:hAnsi="Symbol" w:hint="default"/>
+      </w:rPr>
+    </w:lvl>
+    <w:lvl w:ilvl="7" w:tplc="04160003" w:tentative="1">
+      <w:start w:val="1"/>
+      <w:numFmt w:val="bullet"/>
+      <w:lvlText w:val="o"/>
+      <w:lvlJc w:val="left"/>
+      <w:pPr>
+        <w:ind w:left="5760" w:hanging="360"/>
+      </w:pPr>
+      <w:rPr>
+        <w:rFonts w:ascii="Courier New" w:hAnsi="Courier New" w:cs="Courier New" w:hint="default"/>
+      </w:rPr>
+    </w:lvl>
+    <w:lvl w:ilvl="8" w:tplc="04160005" w:tentative="1">
+      <w:start w:val="1"/>
+      <w:numFmt w:val="bullet"/>
+      <w:lvlText w:val=""/>
+      <w:lvlJc w:val="left"/>
+      <w:pPr>
+        <w:ind w:left="6480" w:hanging="360"/>
+      </w:pPr>
+      <w:rPr>
+        <w:rFonts w:ascii="Wingdings" w:hAnsi="Wingdings" w:hint="default"/>
+      </w:rPr>
+    </w:lvl>
+  </w:abstractNum>
+  <w:abstractNum w:abstractNumId="1" w15:restartNumberingAfterBreak="0">
     <w:nsid w:val="1AF4487B"/>
     <w:multiLevelType w:val="hybridMultilevel"/>
     <w:tmpl w:val="9FE6E988"/>
@@ -4642,7 +5067,7 @@
       </w:rPr>
     </w:lvl>
   </w:abstractNum>
-  <w:abstractNum w:abstractNumId="1" w15:restartNumberingAfterBreak="0">
+  <w:abstractNum w:abstractNumId="2" w15:restartNumberingAfterBreak="0">
     <w:nsid w:val="229E3E3E"/>
     <w:multiLevelType w:val="hybridMultilevel"/>
     <w:tmpl w:val="446C5878"/>
@@ -4755,7 +5180,7 @@
       </w:rPr>
     </w:lvl>
   </w:abstractNum>
-  <w:abstractNum w:abstractNumId="2" w15:restartNumberingAfterBreak="0">
+  <w:abstractNum w:abstractNumId="3" w15:restartNumberingAfterBreak="0">
     <w:nsid w:val="26B23E85"/>
     <w:multiLevelType w:val="hybridMultilevel"/>
     <w:tmpl w:val="FA90339C"/>
@@ -4868,7 +5293,7 @@
       </w:rPr>
     </w:lvl>
   </w:abstractNum>
-  <w:abstractNum w:abstractNumId="3" w15:restartNumberingAfterBreak="0">
+  <w:abstractNum w:abstractNumId="4" w15:restartNumberingAfterBreak="0">
     <w:nsid w:val="28B60004"/>
     <w:multiLevelType w:val="hybridMultilevel"/>
     <w:tmpl w:val="A31A9C24"/>
@@ -4981,7 +5406,7 @@
       </w:rPr>
     </w:lvl>
   </w:abstractNum>
-  <w:abstractNum w:abstractNumId="4" w15:restartNumberingAfterBreak="0">
+  <w:abstractNum w:abstractNumId="5" w15:restartNumberingAfterBreak="0">
     <w:nsid w:val="28D52205"/>
     <w:multiLevelType w:val="hybridMultilevel"/>
     <w:tmpl w:val="9C2492EC"/>
@@ -5067,7 +5492,7 @@
       </w:pPr>
     </w:lvl>
   </w:abstractNum>
-  <w:abstractNum w:abstractNumId="5" w15:restartNumberingAfterBreak="0">
+  <w:abstractNum w:abstractNumId="6" w15:restartNumberingAfterBreak="0">
     <w:nsid w:val="2E8135DF"/>
     <w:multiLevelType w:val="hybridMultilevel"/>
     <w:tmpl w:val="B630C0AA"/>
@@ -5180,7 +5605,7 @@
       </w:rPr>
     </w:lvl>
   </w:abstractNum>
-  <w:abstractNum w:abstractNumId="6" w15:restartNumberingAfterBreak="0">
+  <w:abstractNum w:abstractNumId="7" w15:restartNumberingAfterBreak="0">
     <w:nsid w:val="2EA371A2"/>
     <w:multiLevelType w:val="hybridMultilevel"/>
     <w:tmpl w:val="42400B9E"/>
@@ -5293,7 +5718,7 @@
       </w:rPr>
     </w:lvl>
   </w:abstractNum>
-  <w:abstractNum w:abstractNumId="7" w15:restartNumberingAfterBreak="0">
+  <w:abstractNum w:abstractNumId="8" w15:restartNumberingAfterBreak="0">
     <w:nsid w:val="3FEB66A4"/>
     <w:multiLevelType w:val="hybridMultilevel"/>
     <w:tmpl w:val="DD8CDEE4"/>
@@ -5406,7 +5831,120 @@
       </w:rPr>
     </w:lvl>
   </w:abstractNum>
-  <w:abstractNum w:abstractNumId="8" w15:restartNumberingAfterBreak="0">
+  <w:abstractNum w:abstractNumId="9" w15:restartNumberingAfterBreak="0">
+    <w:nsid w:val="531E7C7B"/>
+    <w:multiLevelType w:val="hybridMultilevel"/>
+    <w:tmpl w:val="9A567A98"/>
+    <w:lvl w:ilvl="0" w:tplc="04160001">
+      <w:start w:val="1"/>
+      <w:numFmt w:val="bullet"/>
+      <w:lvlText w:val=""/>
+      <w:lvlJc w:val="left"/>
+      <w:pPr>
+        <w:ind w:left="720" w:hanging="360"/>
+      </w:pPr>
+      <w:rPr>
+        <w:rFonts w:ascii="Symbol" w:hAnsi="Symbol" w:hint="default"/>
+      </w:rPr>
+    </w:lvl>
+    <w:lvl w:ilvl="1" w:tplc="04160003" w:tentative="1">
+      <w:start w:val="1"/>
+      <w:numFmt w:val="bullet"/>
+      <w:lvlText w:val="o"/>
+      <w:lvlJc w:val="left"/>
+      <w:pPr>
+        <w:ind w:left="1440" w:hanging="360"/>
+      </w:pPr>
+      <w:rPr>
+        <w:rFonts w:ascii="Courier New" w:hAnsi="Courier New" w:cs="Courier New" w:hint="default"/>
+      </w:rPr>
+    </w:lvl>
+    <w:lvl w:ilvl="2" w:tplc="04160005" w:tentative="1">
+      <w:start w:val="1"/>
+      <w:numFmt w:val="bullet"/>
+      <w:lvlText w:val=""/>
+      <w:lvlJc w:val="left"/>
+      <w:pPr>
+        <w:ind w:left="2160" w:hanging="360"/>
+      </w:pPr>
+      <w:rPr>
+        <w:rFonts w:ascii="Wingdings" w:hAnsi="Wingdings" w:hint="default"/>
+      </w:rPr>
+    </w:lvl>
+    <w:lvl w:ilvl="3" w:tplc="04160001" w:tentative="1">
+      <w:start w:val="1"/>
+      <w:numFmt w:val="bullet"/>
+      <w:lvlText w:val=""/>
+      <w:lvlJc w:val="left"/>
+      <w:pPr>
+        <w:ind w:left="2880" w:hanging="360"/>
+      </w:pPr>
+      <w:rPr>
+        <w:rFonts w:ascii="Symbol" w:hAnsi="Symbol" w:hint="default"/>
+      </w:rPr>
+    </w:lvl>
+    <w:lvl w:ilvl="4" w:tplc="04160003" w:tentative="1">
+      <w:start w:val="1"/>
+      <w:numFmt w:val="bullet"/>
+      <w:lvlText w:val="o"/>
+      <w:lvlJc w:val="left"/>
+      <w:pPr>
+        <w:ind w:left="3600" w:hanging="360"/>
+      </w:pPr>
+      <w:rPr>
+        <w:rFonts w:ascii="Courier New" w:hAnsi="Courier New" w:cs="Courier New" w:hint="default"/>
+      </w:rPr>
+    </w:lvl>
+    <w:lvl w:ilvl="5" w:tplc="04160005" w:tentative="1">
+      <w:start w:val="1"/>
+      <w:numFmt w:val="bullet"/>
+      <w:lvlText w:val=""/>
+      <w:lvlJc w:val="left"/>
+      <w:pPr>
+        <w:ind w:left="4320" w:hanging="360"/>
+      </w:pPr>
+      <w:rPr>
+        <w:rFonts w:ascii="Wingdings" w:hAnsi="Wingdings" w:hint="default"/>
+      </w:rPr>
+    </w:lvl>
+    <w:lvl w:ilvl="6" w:tplc="04160001" w:tentative="1">
+      <w:start w:val="1"/>
+      <w:numFmt w:val="bullet"/>
+      <w:lvlText w:val=""/>
+      <w:lvlJc w:val="left"/>
+      <w:pPr>
+        <w:ind w:left="5040" w:hanging="360"/>
+      </w:pPr>
+      <w:rPr>
+        <w:rFonts w:ascii="Symbol" w:hAnsi="Symbol" w:hint="default"/>
+      </w:rPr>
+    </w:lvl>
+    <w:lvl w:ilvl="7" w:tplc="04160003" w:tentative="1">
+      <w:start w:val="1"/>
+      <w:numFmt w:val="bullet"/>
+      <w:lvlText w:val="o"/>
+      <w:lvlJc w:val="left"/>
+      <w:pPr>
+        <w:ind w:left="5760" w:hanging="360"/>
+      </w:pPr>
+      <w:rPr>
+        <w:rFonts w:ascii="Courier New" w:hAnsi="Courier New" w:cs="Courier New" w:hint="default"/>
+      </w:rPr>
+    </w:lvl>
+    <w:lvl w:ilvl="8" w:tplc="04160005" w:tentative="1">
+      <w:start w:val="1"/>
+      <w:numFmt w:val="bullet"/>
+      <w:lvlText w:val=""/>
+      <w:lvlJc w:val="left"/>
+      <w:pPr>
+        <w:ind w:left="6480" w:hanging="360"/>
+      </w:pPr>
+      <w:rPr>
+        <w:rFonts w:ascii="Wingdings" w:hAnsi="Wingdings" w:hint="default"/>
+      </w:rPr>
+    </w:lvl>
+  </w:abstractNum>
+  <w:abstractNum w:abstractNumId="10" w15:restartNumberingAfterBreak="0">
     <w:nsid w:val="56577EEC"/>
     <w:multiLevelType w:val="hybridMultilevel"/>
     <w:tmpl w:val="E7EE252C"/>
@@ -5519,7 +6057,7 @@
       </w:rPr>
     </w:lvl>
   </w:abstractNum>
-  <w:abstractNum w:abstractNumId="9" w15:restartNumberingAfterBreak="0">
+  <w:abstractNum w:abstractNumId="11" w15:restartNumberingAfterBreak="0">
     <w:nsid w:val="56BA58F7"/>
     <w:multiLevelType w:val="hybridMultilevel"/>
     <w:tmpl w:val="67D49ABC"/>
@@ -5632,7 +6170,7 @@
       </w:rPr>
     </w:lvl>
   </w:abstractNum>
-  <w:abstractNum w:abstractNumId="10" w15:restartNumberingAfterBreak="0">
+  <w:abstractNum w:abstractNumId="12" w15:restartNumberingAfterBreak="0">
     <w:nsid w:val="5E54171E"/>
     <w:multiLevelType w:val="hybridMultilevel"/>
     <w:tmpl w:val="3B96372E"/>
@@ -5745,12 +6283,12 @@
       </w:rPr>
     </w:lvl>
   </w:abstractNum>
-  <w:abstractNum w:abstractNumId="11" w15:restartNumberingAfterBreak="0">
+  <w:abstractNum w:abstractNumId="13" w15:restartNumberingAfterBreak="0">
     <w:nsid w:val="60585075"/>
     <w:multiLevelType w:val="hybridMultilevel"/>
-    <w:tmpl w:val="498E3B1C"/>
-    <w:lvl w:ilvl="0" w:tplc="2E2CDBE8">
-      <w:start w:val="1"/>
+    <w:tmpl w:val="628893F6"/>
+    <w:lvl w:ilvl="0" w:tplc="9B64E14A">
+      <w:start w:val="9"/>
       <w:numFmt w:val="decimal"/>
       <w:pStyle w:val="Ttulo1"/>
       <w:lvlText w:val="%1."/>
@@ -5835,7 +6373,7 @@
       </w:pPr>
     </w:lvl>
   </w:abstractNum>
-  <w:abstractNum w:abstractNumId="12" w15:restartNumberingAfterBreak="0">
+  <w:abstractNum w:abstractNumId="14" w15:restartNumberingAfterBreak="0">
     <w:nsid w:val="64BC3DD4"/>
     <w:multiLevelType w:val="hybridMultilevel"/>
     <w:tmpl w:val="6D28F080"/>
@@ -5948,7 +6486,7 @@
       </w:rPr>
     </w:lvl>
   </w:abstractNum>
-  <w:abstractNum w:abstractNumId="13" w15:restartNumberingAfterBreak="0">
+  <w:abstractNum w:abstractNumId="15" w15:restartNumberingAfterBreak="0">
     <w:nsid w:val="66CA3040"/>
     <w:multiLevelType w:val="hybridMultilevel"/>
     <w:tmpl w:val="B4FEFE90"/>
@@ -6061,7 +6599,7 @@
       </w:rPr>
     </w:lvl>
   </w:abstractNum>
-  <w:abstractNum w:abstractNumId="14" w15:restartNumberingAfterBreak="0">
+  <w:abstractNum w:abstractNumId="16" w15:restartNumberingAfterBreak="0">
     <w:nsid w:val="68E6068F"/>
     <w:multiLevelType w:val="hybridMultilevel"/>
     <w:tmpl w:val="92346CBC"/>
@@ -6174,7 +6712,7 @@
       </w:rPr>
     </w:lvl>
   </w:abstractNum>
-  <w:abstractNum w:abstractNumId="15" w15:restartNumberingAfterBreak="0">
+  <w:abstractNum w:abstractNumId="17" w15:restartNumberingAfterBreak="0">
     <w:nsid w:val="6B8B12A8"/>
     <w:multiLevelType w:val="hybridMultilevel"/>
     <w:tmpl w:val="9C2492EC"/>
@@ -6260,7 +6798,7 @@
       </w:pPr>
     </w:lvl>
   </w:abstractNum>
-  <w:abstractNum w:abstractNumId="16" w15:restartNumberingAfterBreak="0">
+  <w:abstractNum w:abstractNumId="18" w15:restartNumberingAfterBreak="0">
     <w:nsid w:val="7A2D605C"/>
     <w:multiLevelType w:val="hybridMultilevel"/>
     <w:tmpl w:val="9C2492EC"/>
@@ -6346,7 +6884,7 @@
       </w:pPr>
     </w:lvl>
   </w:abstractNum>
-  <w:abstractNum w:abstractNumId="17" w15:restartNumberingAfterBreak="0">
+  <w:abstractNum w:abstractNumId="19" w15:restartNumberingAfterBreak="0">
     <w:nsid w:val="7D9B6764"/>
     <w:multiLevelType w:val="hybridMultilevel"/>
     <w:tmpl w:val="5F56CA04"/>
@@ -6459,7 +6997,7 @@
       </w:rPr>
     </w:lvl>
   </w:abstractNum>
-  <w:abstractNum w:abstractNumId="18" w15:restartNumberingAfterBreak="0">
+  <w:abstractNum w:abstractNumId="20" w15:restartNumberingAfterBreak="0">
     <w:nsid w:val="7FDB4B58"/>
     <w:multiLevelType w:val="hybridMultilevel"/>
     <w:tmpl w:val="4A1CA85A"/>
@@ -6573,61 +7111,67 @@
     </w:lvl>
   </w:abstractNum>
   <w:num w:numId="1">
+    <w:abstractNumId w:val="13"/>
+  </w:num>
+  <w:num w:numId="2">
+    <w:abstractNumId w:val="5"/>
+  </w:num>
+  <w:num w:numId="3">
+    <w:abstractNumId w:val="18"/>
+  </w:num>
+  <w:num w:numId="4">
+    <w:abstractNumId w:val="17"/>
+  </w:num>
+  <w:num w:numId="5">
+    <w:abstractNumId w:val="10"/>
+  </w:num>
+  <w:num w:numId="6">
+    <w:abstractNumId w:val="20"/>
+  </w:num>
+  <w:num w:numId="7">
+    <w:abstractNumId w:val="14"/>
+  </w:num>
+  <w:num w:numId="8">
+    <w:abstractNumId w:val="3"/>
+  </w:num>
+  <w:num w:numId="9">
+    <w:abstractNumId w:val="16"/>
+  </w:num>
+  <w:num w:numId="10">
+    <w:abstractNumId w:val="12"/>
+  </w:num>
+  <w:num w:numId="11">
+    <w:abstractNumId w:val="19"/>
+  </w:num>
+  <w:num w:numId="12">
+    <w:abstractNumId w:val="6"/>
+  </w:num>
+  <w:num w:numId="13">
     <w:abstractNumId w:val="11"/>
   </w:num>
-  <w:num w:numId="2">
+  <w:num w:numId="14">
     <w:abstractNumId w:val="4"/>
   </w:num>
-  <w:num w:numId="3">
-    <w:abstractNumId w:val="16"/>
+  <w:num w:numId="15">
+    <w:abstractNumId w:val="7"/>
   </w:num>
-  <w:num w:numId="4">
+  <w:num w:numId="16">
+    <w:abstractNumId w:val="8"/>
+  </w:num>
+  <w:num w:numId="17">
     <w:abstractNumId w:val="15"/>
   </w:num>
-  <w:num w:numId="5">
-    <w:abstractNumId w:val="8"/>
-  </w:num>
-  <w:num w:numId="6">
-    <w:abstractNumId w:val="18"/>
-  </w:num>
-  <w:num w:numId="7">
-    <w:abstractNumId w:val="12"/>
-  </w:num>
-  <w:num w:numId="8">
+  <w:num w:numId="18">
     <w:abstractNumId w:val="2"/>
   </w:num>
-  <w:num w:numId="9">
-    <w:abstractNumId w:val="14"/>
-  </w:num>
-  <w:num w:numId="10">
-    <w:abstractNumId w:val="10"/>
-  </w:num>
-  <w:num w:numId="11">
-    <w:abstractNumId w:val="17"/>
-  </w:num>
-  <w:num w:numId="12">
-    <w:abstractNumId w:val="5"/>
-  </w:num>
-  <w:num w:numId="13">
-    <w:abstractNumId w:val="9"/>
-  </w:num>
-  <w:num w:numId="14">
-    <w:abstractNumId w:val="3"/>
-  </w:num>
-  <w:num w:numId="15">
-    <w:abstractNumId w:val="6"/>
-  </w:num>
-  <w:num w:numId="16">
-    <w:abstractNumId w:val="7"/>
-  </w:num>
-  <w:num w:numId="17">
-    <w:abstractNumId w:val="13"/>
-  </w:num>
-  <w:num w:numId="18">
+  <w:num w:numId="19">
     <w:abstractNumId w:val="1"/>
   </w:num>
-  <w:num w:numId="19">
+  <w:num w:numId="20">
     <w:abstractNumId w:val="0"/>
+  </w:num>
+  <w:num w:numId="21">
+    <w:abstractNumId w:val="9"/>
   </w:num>
   <w:numIdMacAtCleanup w:val="4"/>
 </w:numbering>
@@ -7051,7 +7595,6 @@
         <w:numId w:val="1"/>
       </w:numPr>
       <w:spacing w:before="240" w:after="240"/>
-      <w:ind w:left="426"/>
       <w:outlineLvl w:val="0"/>
     </w:pPr>
     <w:rPr>
@@ -7090,7 +7633,6 @@
     <w:next w:val="Normal"/>
     <w:link w:val="Ttulo3Char"/>
     <w:uiPriority w:val="9"/>
-    <w:semiHidden/>
     <w:unhideWhenUsed/>
     <w:qFormat/>
     <w:rsid w:val="001B220B"/>
@@ -7307,7 +7849,6 @@
     <w:basedOn w:val="Fontepargpadro"/>
     <w:link w:val="Ttulo3"/>
     <w:uiPriority w:val="9"/>
-    <w:semiHidden/>
     <w:rsid w:val="001B220B"/>
     <w:rPr>
       <w:rFonts w:asciiTheme="majorHAnsi" w:eastAsiaTheme="majorEastAsia" w:hAnsiTheme="majorHAnsi" w:cstheme="majorBidi"/>

</xml_diff>